<commit_message>
note: new sections; edits
</commit_message>
<xml_diff>
--- a/note/Лист задания.docx
+++ b/note/Лист задания.docx
@@ -354,6 +354,7 @@
                 <w:szCs w:val="24"/>
               </w:rPr>
             </w:pPr>
+            <w:proofErr w:type="gramStart"/>
             <w:r>
               <w:rPr>
                 <w:szCs w:val="24"/>
@@ -365,7 +366,15 @@
                 <w:color w:val="000000"/>
                 <w:szCs w:val="24"/>
               </w:rPr>
-              <w:t>:____</w:t>
+              <w:t>:_</w:t>
+            </w:r>
+            <w:proofErr w:type="gramEnd"/>
+            <w:r>
+              <w:rPr>
+                <w:color w:val="000000"/>
+                <w:szCs w:val="24"/>
+              </w:rPr>
+              <w:t>___</w:t>
             </w:r>
             <w:r>
               <w:rPr>
@@ -1301,6 +1310,8 @@
           <w:szCs w:val="28"/>
         </w:rPr>
       </w:pPr>
+      <w:bookmarkStart w:id="0" w:name="_GoBack"/>
+      <w:bookmarkEnd w:id="0"/>
     </w:p>
     <w:p>
       <w:pPr>
@@ -1996,7 +2007,19 @@
               <w:rPr>
                 <w:szCs w:val="28"/>
               </w:rPr>
-              <w:t>.04.2019</w:t>
+              <w:t>.0</w:t>
+            </w:r>
+            <w:r>
+              <w:rPr>
+                <w:szCs w:val="28"/>
+              </w:rPr>
+              <w:t>5</w:t>
+            </w:r>
+            <w:r>
+              <w:rPr>
+                <w:szCs w:val="28"/>
+              </w:rPr>
+              <w:t>.2019</w:t>
             </w:r>
           </w:p>
         </w:tc>
@@ -2442,8 +2465,6 @@
         </w:rPr>
         <w:t xml:space="preserve"> </w:t>
       </w:r>
-      <w:bookmarkStart w:id="0" w:name="_GoBack"/>
-      <w:bookmarkEnd w:id="0"/>
     </w:p>
     <w:sectPr>
       <w:pgSz w:w="11906" w:h="16838"/>

</xml_diff>